<commit_message>
finished hooking converter to machine, first half successful test, processing 3 can control machine, temporary fix of pushing machine all the way forward to avoid horizontal inaccuracies, way lower current after changing the third old driver, seems easier to move after changing rotating heads, ability to change speed, set home, go home
</commit_message>
<xml_diff>
--- a/FINAL PROJECT.docx
+++ b/FINAL PROJECT.docx
@@ -30,21 +30,41 @@
     </w:p>
     <w:p>
       <w:pPr>
+        <w:jc w:val="center"/>
         <w:rPr>
           <w:rFonts w:ascii="College" w:hAnsi="College"/>
           <w:sz w:val="110"/>
           <w:szCs w:val="110"/>
         </w:rPr>
       </w:pPr>
-    </w:p>
-    <w:p>
-      <w:pPr>
+      <w:r>
         <w:rPr>
           <w:rFonts w:ascii="College" w:hAnsi="College"/>
           <w:sz w:val="110"/>
           <w:szCs w:val="110"/>
         </w:rPr>
-      </w:pPr>
+        <w:t>BRAILLE PRINTING</w:t>
+      </w:r>
+    </w:p>
+    <w:p>
+      <w:pPr>
+        <w:jc w:val="center"/>
+        <w:rPr>
+          <w:rFonts w:ascii="College" w:hAnsi="College"/>
+          <w:sz w:val="110"/>
+          <w:szCs w:val="110"/>
+        </w:rPr>
+      </w:pPr>
+      <w:r>
+        <w:rPr>
+          <w:rFonts w:ascii="College" w:hAnsi="College"/>
+          <w:sz w:val="110"/>
+          <w:szCs w:val="110"/>
+        </w:rPr>
+        <w:t>MACHINE</w:t>
+      </w:r>
+      <w:bookmarkStart w:id="0" w:name="_GoBack"/>
+      <w:bookmarkEnd w:id="0"/>
     </w:p>
     <w:p>
       <w:pPr>
@@ -3133,8 +3153,6 @@
         </w:rPr>
         <w:t>3D printed pieces we resorted to building it fully in wood by cutting it and nailing it together, this causes the machine to be inaccurate in its movement but nonetheless is still a remarkable prototype with what we are able to obtain, so after a long time of sawing and nailing we got the build below.</w:t>
       </w:r>
-      <w:bookmarkStart w:id="0" w:name="_GoBack"/>
-      <w:bookmarkEnd w:id="0"/>
     </w:p>
     <w:p>
       <w:pPr>

</xml_diff>